<commit_message>
bug fix, double calculation of RSI leading to wrong values
</commit_message>
<xml_diff>
--- a/Roadmap.docx
+++ b/Roadmap.docx
@@ -5,6 +5,152 @@
     <w:p>
       <w:pPr>
         <w:rPr>
+          <w:rFonts w:ascii="Segoe UI Emoji" w:hAnsi="Segoe UI Emoji" w:cs="Segoe UI Emoji"/>
+          <w:b/>
+          <w:bCs/>
+        </w:rPr>
+      </w:pPr>
+      <w:r>
+        <w:rPr>
+          <w:rFonts w:ascii="Segoe UI Emoji" w:hAnsi="Segoe UI Emoji" w:cs="Segoe UI Emoji"/>
+          <w:b/>
+          <w:bCs/>
+        </w:rPr>
+        <w:t>What is completed</w:t>
+      </w:r>
+    </w:p>
+    <w:p>
+      <w:pPr>
+        <w:rPr>
+          <w:rFonts w:ascii="Segoe UI Emoji" w:hAnsi="Segoe UI Emoji" w:cs="Segoe UI Emoji"/>
+        </w:rPr>
+      </w:pPr>
+      <w:r>
+        <w:rPr>
+          <w:rFonts w:ascii="Segoe UI Emoji" w:hAnsi="Segoe UI Emoji" w:cs="Segoe UI Emoji"/>
+        </w:rPr>
+        <w:t>Regime detection</w:t>
+      </w:r>
+    </w:p>
+    <w:p>
+      <w:pPr>
+        <w:rPr>
+          <w:rFonts w:ascii="Segoe UI Emoji" w:hAnsi="Segoe UI Emoji" w:cs="Segoe UI Emoji"/>
+        </w:rPr>
+      </w:pPr>
+      <w:r>
+        <w:rPr>
+          <w:rFonts w:ascii="Segoe UI Emoji" w:hAnsi="Segoe UI Emoji" w:cs="Segoe UI Emoji"/>
+        </w:rPr>
+        <w:t>Markov forecast + ML to forecast regimes</w:t>
+      </w:r>
+    </w:p>
+    <w:p>
+      <w:pPr>
+        <w:rPr>
+          <w:rFonts w:ascii="Segoe UI Emoji" w:hAnsi="Segoe UI Emoji" w:cs="Segoe UI Emoji"/>
+        </w:rPr>
+      </w:pPr>
+      <w:r>
+        <w:rPr>
+          <w:rFonts w:ascii="Segoe UI Emoji" w:hAnsi="Segoe UI Emoji" w:cs="Segoe UI Emoji"/>
+        </w:rPr>
+        <w:t>Stocks indicators and price action combined</w:t>
+      </w:r>
+      <w:r>
+        <w:rPr>
+          <w:rFonts w:ascii="Segoe UI Emoji" w:hAnsi="Segoe UI Emoji" w:cs="Segoe UI Emoji"/>
+        </w:rPr>
+        <w:br/>
+        <w:t xml:space="preserve">combined </w:t>
+      </w:r>
+      <w:proofErr w:type="spellStart"/>
+      <w:r>
+        <w:rPr>
+          <w:rFonts w:ascii="Segoe UI Emoji" w:hAnsi="Segoe UI Emoji" w:cs="Segoe UI Emoji"/>
+        </w:rPr>
+        <w:t>df</w:t>
+      </w:r>
+      <w:proofErr w:type="spellEnd"/>
+      <w:r>
+        <w:rPr>
+          <w:rFonts w:ascii="Segoe UI Emoji" w:hAnsi="Segoe UI Emoji" w:cs="Segoe UI Emoji"/>
+        </w:rPr>
+        <w:t xml:space="preserve"> of stock and regime of nifty50 to know how stocks performed with nifty50, also has nifty50 close price</w:t>
+      </w:r>
+      <w:r>
+        <w:rPr>
+          <w:rFonts w:ascii="Segoe UI Emoji" w:hAnsi="Segoe UI Emoji" w:cs="Segoe UI Emoji"/>
+        </w:rPr>
+        <w:br/>
+        <w:t xml:space="preserve">now I have this final </w:t>
+      </w:r>
+      <w:proofErr w:type="spellStart"/>
+      <w:r>
+        <w:rPr>
+          <w:rFonts w:ascii="Segoe UI Emoji" w:hAnsi="Segoe UI Emoji" w:cs="Segoe UI Emoji"/>
+        </w:rPr>
+        <w:t>df</w:t>
+      </w:r>
+      <w:proofErr w:type="spellEnd"/>
+      <w:r>
+        <w:rPr>
+          <w:rFonts w:ascii="Segoe UI Emoji" w:hAnsi="Segoe UI Emoji" w:cs="Segoe UI Emoji"/>
+        </w:rPr>
+        <w:t xml:space="preserve"> with all cols of stock, nifty50 regimes, </w:t>
+      </w:r>
+      <w:proofErr w:type="spellStart"/>
+      <w:r>
+        <w:rPr>
+          <w:rFonts w:ascii="Segoe UI Emoji" w:hAnsi="Segoe UI Emoji" w:cs="Segoe UI Emoji"/>
+        </w:rPr>
+        <w:t>niftyclose</w:t>
+      </w:r>
+      <w:proofErr w:type="spellEnd"/>
+      <w:r>
+        <w:rPr>
+          <w:rFonts w:ascii="Segoe UI Emoji" w:hAnsi="Segoe UI Emoji" w:cs="Segoe UI Emoji"/>
+        </w:rPr>
+        <w:t xml:space="preserve"> price, and forecasted regime of nifty50</w:t>
+      </w:r>
+      <w:r>
+        <w:rPr>
+          <w:rFonts w:ascii="Segoe UI Emoji" w:hAnsi="Segoe UI Emoji" w:cs="Segoe UI Emoji"/>
+        </w:rPr>
+        <w:br/>
+        <w:t>so from this what can de derive</w:t>
+      </w:r>
+    </w:p>
+    <w:p>
+      <w:pPr>
+        <w:rPr>
+          <w:rFonts w:ascii="Segoe UI Emoji" w:hAnsi="Segoe UI Emoji" w:cs="Segoe UI Emoji"/>
+          <w:b/>
+          <w:bCs/>
+        </w:rPr>
+      </w:pPr>
+    </w:p>
+    <w:p>
+      <w:pPr>
+        <w:rPr>
+          <w:rFonts w:ascii="Segoe UI Emoji" w:hAnsi="Segoe UI Emoji" w:cs="Segoe UI Emoji"/>
+          <w:b/>
+          <w:bCs/>
+        </w:rPr>
+      </w:pPr>
+    </w:p>
+    <w:p>
+      <w:pPr>
+        <w:rPr>
+          <w:rFonts w:ascii="Segoe UI Emoji" w:hAnsi="Segoe UI Emoji" w:cs="Segoe UI Emoji"/>
+          <w:b/>
+          <w:bCs/>
+        </w:rPr>
+      </w:pPr>
+    </w:p>
+    <w:p>
+      <w:pPr>
+        <w:rPr>
           <w:b/>
           <w:bCs/>
         </w:rPr>
@@ -373,6 +519,7 @@
           <w:b/>
           <w:bCs/>
         </w:rPr>
+        <w:lastRenderedPageBreak/>
         <w:t>📌</w:t>
       </w:r>
       <w:r>
@@ -630,7 +777,6 @@
         </w:numPr>
       </w:pPr>
       <w:r>
-        <w:lastRenderedPageBreak/>
         <w:t xml:space="preserve">Test </w:t>
       </w:r>
       <w:r>
@@ -1601,6 +1747,7 @@
   <w:style w:type="character" w:default="1" w:styleId="DefaultParagraphFont">
     <w:name w:val="Default Paragraph Font"/>
     <w:uiPriority w:val="1"/>
+    <w:semiHidden/>
     <w:unhideWhenUsed/>
   </w:style>
   <w:style w:type="table" w:default="1" w:styleId="TableNormal">

</xml_diff>

<commit_message>
donchain strategy with 50% pullback in bullish market, giving solid 75% plus win rates
</commit_message>
<xml_diff>
--- a/Roadmap.docx
+++ b/Roadmap.docx
@@ -16,7 +16,15 @@
           <w:b/>
           <w:bCs/>
         </w:rPr>
-        <w:t>What is completed</w:t>
+        <w:t xml:space="preserve">What is </w:t>
+      </w:r>
+      <w:r>
+        <w:rPr>
+          <w:rFonts w:ascii="Segoe UI Emoji" w:hAnsi="Segoe UI Emoji" w:cs="Segoe UI Emoji"/>
+          <w:b/>
+          <w:bCs/>
+        </w:rPr>
+        <w:t>implemented so far</w:t>
       </w:r>
     </w:p>
     <w:p>

</xml_diff>